<commit_message>
Removed .vs folder and added it to .gitignore
</commit_message>
<xml_diff>
--- a/Credentials.docx
+++ b/Credentials.docx
@@ -93,15 +93,23 @@
       </w:pPr>
       <w:r>
         <w:rPr>
-          <w:lang w:val="en-US"/>
-        </w:rPr>
-        <w:t>An account</w:t>
-      </w:r>
-      <w:r>
-        <w:rPr>
-          <w:lang w:val="en-US"/>
-        </w:rPr>
-        <w:t xml:space="preserve"> with 9 rentals:</w:t>
+          <w:b/>
+          <w:bCs/>
+          <w:lang w:val="en-US"/>
+        </w:rPr>
+        <w:t>Username:</w:t>
+      </w:r>
+      <w:r>
+        <w:rPr>
+          <w:lang w:val="en-US"/>
+        </w:rPr>
+        <w:t xml:space="preserve"> </w:t>
+      </w:r>
+      <w:r>
+        <w:rPr>
+          <w:lang w:val="en-US"/>
+        </w:rPr>
+        <w:t>john_doe</w:t>
       </w:r>
     </w:p>
     <w:p>
@@ -116,13 +124,19 @@
           <w:bCs/>
           <w:lang w:val="en-US"/>
         </w:rPr>
-        <w:t>Username:</w:t>
-      </w:r>
-      <w:r>
-        <w:rPr>
-          <w:lang w:val="en-US"/>
-        </w:rPr>
-        <w:t xml:space="preserve"> Fontys</w:t>
+        <w:t>Email:</w:t>
+      </w:r>
+      <w:r>
+        <w:rPr>
+          <w:lang w:val="en-US"/>
+        </w:rPr>
+        <w:t xml:space="preserve"> </w:t>
+      </w:r>
+      <w:r>
+        <w:rPr>
+          <w:lang w:val="en-US"/>
+        </w:rPr>
+        <w:t>john.doe@example.com</w:t>
       </w:r>
     </w:p>
     <w:p>
@@ -137,27 +151,6 @@
           <w:bCs/>
           <w:lang w:val="en-US"/>
         </w:rPr>
-        <w:t>Email:</w:t>
-      </w:r>
-      <w:r>
-        <w:rPr>
-          <w:lang w:val="en-US"/>
-        </w:rPr>
-        <w:t xml:space="preserve"> fontys@gmail.com</w:t>
-      </w:r>
-    </w:p>
-    <w:p>
-      <w:pPr>
-        <w:rPr>
-          <w:lang w:val="en-US"/>
-        </w:rPr>
-      </w:pPr>
-      <w:r>
-        <w:rPr>
-          <w:b/>
-          <w:bCs/>
-          <w:lang w:val="en-US"/>
-        </w:rPr>
         <w:t>Password:</w:t>
       </w:r>
       <w:r>
@@ -171,117 +164,6 @@
           <w:lang w:val="en-US"/>
         </w:rPr>
         <w:br/>
-      </w:r>
-      <w:r>
-        <w:rPr>
-          <w:lang w:val="en-US"/>
-        </w:rPr>
-        <w:br/>
-      </w:r>
-      <w:r>
-        <w:rPr>
-          <w:lang w:val="en-US"/>
-        </w:rPr>
-        <w:br/>
-      </w:r>
-      <w:r>
-        <w:rPr>
-          <w:lang w:val="en-US"/>
-        </w:rPr>
-        <w:t>An account</w:t>
-      </w:r>
-      <w:r>
-        <w:rPr>
-          <w:lang w:val="en-US"/>
-        </w:rPr>
-        <w:t xml:space="preserve"> </w:t>
-      </w:r>
-      <w:r>
-        <w:rPr>
-          <w:lang w:val="en-US"/>
-        </w:rPr>
-        <w:t>with 24 rentals:</w:t>
-      </w:r>
-    </w:p>
-    <w:p>
-      <w:pPr>
-        <w:rPr>
-          <w:lang w:val="en-US"/>
-        </w:rPr>
-      </w:pPr>
-      <w:r>
-        <w:rPr>
-          <w:b/>
-          <w:bCs/>
-          <w:lang w:val="en-US"/>
-        </w:rPr>
-        <w:t>Username:</w:t>
-      </w:r>
-      <w:r>
-        <w:rPr>
-          <w:lang w:val="en-US"/>
-        </w:rPr>
-        <w:t xml:space="preserve"> </w:t>
-      </w:r>
-      <w:r>
-        <w:rPr>
-          <w:lang w:val="en-US"/>
-        </w:rPr>
-        <w:t>Nakata</w:t>
-      </w:r>
-    </w:p>
-    <w:p>
-      <w:pPr>
-        <w:rPr>
-          <w:lang w:val="en-US"/>
-        </w:rPr>
-      </w:pPr>
-      <w:r>
-        <w:rPr>
-          <w:b/>
-          <w:bCs/>
-          <w:lang w:val="en-US"/>
-        </w:rPr>
-        <w:t>Email:</w:t>
-      </w:r>
-      <w:r>
-        <w:rPr>
-          <w:lang w:val="en-US"/>
-        </w:rPr>
-        <w:t xml:space="preserve"> </w:t>
-      </w:r>
-      <w:r>
-        <w:rPr>
-          <w:lang w:val="en-US"/>
-        </w:rPr>
-        <w:t>ap</w:t>
-      </w:r>
-      <w:r>
-        <w:rPr>
-          <w:lang w:val="en-US"/>
-        </w:rPr>
-        <w:t>@gmail.com</w:t>
-      </w:r>
-    </w:p>
-    <w:p>
-      <w:pPr>
-        <w:rPr>
-          <w:lang w:val="en-US"/>
-        </w:rPr>
-      </w:pPr>
-      <w:r>
-        <w:rPr>
-          <w:b/>
-          <w:bCs/>
-          <w:lang w:val="en-US"/>
-        </w:rPr>
-        <w:t>Password:</w:t>
-      </w:r>
-      <w:r>
-        <w:rPr>
-          <w:lang w:val="en-US"/>
-        </w:rPr>
-        <w:t xml:space="preserve"> Password</w:t>
       </w:r>
     </w:p>
     <w:p>
@@ -317,64 +199,17 @@
         <w:rPr>
           <w:lang w:val="en-US"/>
         </w:rPr>
-        <w:t xml:space="preserve">When a user requests a car rental, it must be approved by the </w:t>
-      </w:r>
-      <w:r>
-        <w:rPr>
-          <w:lang w:val="en-US"/>
-        </w:rPr>
-        <w:t>admin</w:t>
-      </w:r>
-      <w:r>
-        <w:rPr>
-          <w:lang w:val="en-US"/>
-        </w:rPr>
-        <w:t xml:space="preserve"> via the desktop application on the Requested Rentals page. Once approved, the rental will be recorded on the user's Account page, and any applicable discounts will be unlocked.</w:t>
+        <w:t>When a user requests a car rental, it must be approved by the admin via the desktop application on the Requested Rentals page. Once approved, the rental will be recorded on the user's Account page, and any applicable discounts will be unlocked.</w:t>
       </w:r>
     </w:p>
     <w:p>
       <w:pPr>
         <w:rPr>
-          <w:lang w:val="en-US"/>
-        </w:rPr>
-      </w:pPr>
-    </w:p>
-    <w:p>
-      <w:pPr>
-        <w:rPr>
           <w:b/>
           <w:bCs/>
           <w:lang w:val="en-US"/>
         </w:rPr>
       </w:pPr>
-      <w:r>
-        <w:rPr>
-          <w:lang w:val="en-US"/>
-        </w:rPr>
-        <w:t xml:space="preserve">Link to website: </w:t>
-      </w:r>
-      <w:hyperlink r:id="rId4" w:history="1">
-        <w:r>
-          <w:rPr>
-            <w:rStyle w:val="Hyperlink"/>
-            <w:lang w:val="en-US"/>
-          </w:rPr>
-          <w:t>https://i530410.luna.fhict.nl</w:t>
-        </w:r>
-      </w:hyperlink>
-      <w:r>
-        <w:rPr>
-          <w:lang w:val="en-US"/>
-        </w:rPr>
-        <w:br/>
-        <w:t xml:space="preserve">Link to repository: </w:t>
-      </w:r>
-      <w:r>
-        <w:rPr>
-          <w:lang w:val="en-US"/>
-        </w:rPr>
-        <w:t>https://git.fhict.nl/I530410/the-world-of-cars</w:t>
-      </w:r>
       <w:r>
         <w:rPr>
           <w:b/>
@@ -791,15 +626,15 @@
     <w:lsdException w:name="Unresolved Mention" w:semiHidden="1" w:unhideWhenUsed="1"/>
     <w:lsdException w:name="Smart Link" w:semiHidden="1" w:unhideWhenUsed="1"/>
   </w:latentStyles>
-  <w:style w:type="paragraph" w:default="1" w:styleId="Normal">
+  <w:style w:type="paragraph" w:default="1" w:styleId="a">
     <w:name w:val="Normal"/>
     <w:qFormat/>
   </w:style>
-  <w:style w:type="paragraph" w:styleId="Heading1">
+  <w:style w:type="paragraph" w:styleId="1">
     <w:name w:val="heading 1"/>
-    <w:basedOn w:val="Normal"/>
-    <w:next w:val="Normal"/>
-    <w:link w:val="Heading1Char"/>
+    <w:basedOn w:val="a"/>
+    <w:next w:val="a"/>
+    <w:link w:val="10"/>
     <w:uiPriority w:val="9"/>
     <w:qFormat/>
     <w:rsid w:val="00D0233A"/>
@@ -816,11 +651,11 @@
       <w:szCs w:val="40"/>
     </w:rPr>
   </w:style>
-  <w:style w:type="paragraph" w:styleId="Heading2">
+  <w:style w:type="paragraph" w:styleId="2">
     <w:name w:val="heading 2"/>
-    <w:basedOn w:val="Normal"/>
-    <w:next w:val="Normal"/>
-    <w:link w:val="Heading2Char"/>
+    <w:basedOn w:val="a"/>
+    <w:next w:val="a"/>
+    <w:link w:val="20"/>
     <w:uiPriority w:val="9"/>
     <w:semiHidden/>
     <w:unhideWhenUsed/>
@@ -839,11 +674,11 @@
       <w:szCs w:val="32"/>
     </w:rPr>
   </w:style>
-  <w:style w:type="paragraph" w:styleId="Heading3">
+  <w:style w:type="paragraph" w:styleId="3">
     <w:name w:val="heading 3"/>
-    <w:basedOn w:val="Normal"/>
-    <w:next w:val="Normal"/>
-    <w:link w:val="Heading3Char"/>
+    <w:basedOn w:val="a"/>
+    <w:next w:val="a"/>
+    <w:link w:val="30"/>
     <w:uiPriority w:val="9"/>
     <w:semiHidden/>
     <w:unhideWhenUsed/>
@@ -862,11 +697,11 @@
       <w:szCs w:val="28"/>
     </w:rPr>
   </w:style>
-  <w:style w:type="paragraph" w:styleId="Heading4">
+  <w:style w:type="paragraph" w:styleId="4">
     <w:name w:val="heading 4"/>
-    <w:basedOn w:val="Normal"/>
-    <w:next w:val="Normal"/>
-    <w:link w:val="Heading4Char"/>
+    <w:basedOn w:val="a"/>
+    <w:next w:val="a"/>
+    <w:link w:val="40"/>
     <w:uiPriority w:val="9"/>
     <w:semiHidden/>
     <w:unhideWhenUsed/>
@@ -885,11 +720,11 @@
       <w:color w:val="2F5496" w:themeColor="accent1" w:themeShade="BF"/>
     </w:rPr>
   </w:style>
-  <w:style w:type="paragraph" w:styleId="Heading5">
+  <w:style w:type="paragraph" w:styleId="5">
     <w:name w:val="heading 5"/>
-    <w:basedOn w:val="Normal"/>
-    <w:next w:val="Normal"/>
-    <w:link w:val="Heading5Char"/>
+    <w:basedOn w:val="a"/>
+    <w:next w:val="a"/>
+    <w:link w:val="50"/>
     <w:uiPriority w:val="9"/>
     <w:semiHidden/>
     <w:unhideWhenUsed/>
@@ -906,11 +741,11 @@
       <w:color w:val="2F5496" w:themeColor="accent1" w:themeShade="BF"/>
     </w:rPr>
   </w:style>
-  <w:style w:type="paragraph" w:styleId="Heading6">
+  <w:style w:type="paragraph" w:styleId="6">
     <w:name w:val="heading 6"/>
-    <w:basedOn w:val="Normal"/>
-    <w:next w:val="Normal"/>
-    <w:link w:val="Heading6Char"/>
+    <w:basedOn w:val="a"/>
+    <w:next w:val="a"/>
+    <w:link w:val="60"/>
     <w:uiPriority w:val="9"/>
     <w:semiHidden/>
     <w:unhideWhenUsed/>
@@ -929,11 +764,11 @@
       <w:color w:val="595959" w:themeColor="text1" w:themeTint="A6"/>
     </w:rPr>
   </w:style>
-  <w:style w:type="paragraph" w:styleId="Heading7">
+  <w:style w:type="paragraph" w:styleId="7">
     <w:name w:val="heading 7"/>
-    <w:basedOn w:val="Normal"/>
-    <w:next w:val="Normal"/>
-    <w:link w:val="Heading7Char"/>
+    <w:basedOn w:val="a"/>
+    <w:next w:val="a"/>
+    <w:link w:val="70"/>
     <w:uiPriority w:val="9"/>
     <w:semiHidden/>
     <w:unhideWhenUsed/>
@@ -950,11 +785,11 @@
       <w:color w:val="595959" w:themeColor="text1" w:themeTint="A6"/>
     </w:rPr>
   </w:style>
-  <w:style w:type="paragraph" w:styleId="Heading8">
+  <w:style w:type="paragraph" w:styleId="8">
     <w:name w:val="heading 8"/>
-    <w:basedOn w:val="Normal"/>
-    <w:next w:val="Normal"/>
-    <w:link w:val="Heading8Char"/>
+    <w:basedOn w:val="a"/>
+    <w:next w:val="a"/>
+    <w:link w:val="80"/>
     <w:uiPriority w:val="9"/>
     <w:semiHidden/>
     <w:unhideWhenUsed/>
@@ -973,11 +808,11 @@
       <w:color w:val="272727" w:themeColor="text1" w:themeTint="D8"/>
     </w:rPr>
   </w:style>
-  <w:style w:type="paragraph" w:styleId="Heading9">
+  <w:style w:type="paragraph" w:styleId="9">
     <w:name w:val="heading 9"/>
-    <w:basedOn w:val="Normal"/>
-    <w:next w:val="Normal"/>
-    <w:link w:val="Heading9Char"/>
+    <w:basedOn w:val="a"/>
+    <w:next w:val="a"/>
+    <w:link w:val="90"/>
     <w:uiPriority w:val="9"/>
     <w:semiHidden/>
     <w:unhideWhenUsed/>
@@ -994,12 +829,13 @@
       <w:color w:val="272727" w:themeColor="text1" w:themeTint="D8"/>
     </w:rPr>
   </w:style>
-  <w:style w:type="character" w:default="1" w:styleId="DefaultParagraphFont">
+  <w:style w:type="character" w:default="1" w:styleId="a0">
     <w:name w:val="Default Paragraph Font"/>
     <w:uiPriority w:val="1"/>
+    <w:semiHidden/>
     <w:unhideWhenUsed/>
   </w:style>
-  <w:style w:type="table" w:default="1" w:styleId="TableNormal">
+  <w:style w:type="table" w:default="1" w:styleId="a1">
     <w:name w:val="Normal Table"/>
     <w:uiPriority w:val="99"/>
     <w:semiHidden/>
@@ -1014,16 +850,16 @@
       </w:tblCellMar>
     </w:tblPr>
   </w:style>
-  <w:style w:type="numbering" w:default="1" w:styleId="NoList">
+  <w:style w:type="numbering" w:default="1" w:styleId="a2">
     <w:name w:val="No List"/>
     <w:uiPriority w:val="99"/>
     <w:semiHidden/>
     <w:unhideWhenUsed/>
   </w:style>
-  <w:style w:type="character" w:customStyle="1" w:styleId="Heading1Char">
-    <w:name w:val="Heading 1 Char"/>
-    <w:basedOn w:val="DefaultParagraphFont"/>
-    <w:link w:val="Heading1"/>
+  <w:style w:type="character" w:customStyle="1" w:styleId="10">
+    <w:name w:val="Заглавие 1 Знак"/>
+    <w:basedOn w:val="a0"/>
+    <w:link w:val="1"/>
     <w:uiPriority w:val="9"/>
     <w:rsid w:val="00D0233A"/>
     <w:rPr>
@@ -1033,10 +869,10 @@
       <w:szCs w:val="40"/>
     </w:rPr>
   </w:style>
-  <w:style w:type="character" w:customStyle="1" w:styleId="Heading2Char">
-    <w:name w:val="Heading 2 Char"/>
-    <w:basedOn w:val="DefaultParagraphFont"/>
-    <w:link w:val="Heading2"/>
+  <w:style w:type="character" w:customStyle="1" w:styleId="20">
+    <w:name w:val="Заглавие 2 Знак"/>
+    <w:basedOn w:val="a0"/>
+    <w:link w:val="2"/>
     <w:uiPriority w:val="9"/>
     <w:semiHidden/>
     <w:rsid w:val="00D0233A"/>
@@ -1047,10 +883,10 @@
       <w:szCs w:val="32"/>
     </w:rPr>
   </w:style>
-  <w:style w:type="character" w:customStyle="1" w:styleId="Heading3Char">
-    <w:name w:val="Heading 3 Char"/>
-    <w:basedOn w:val="DefaultParagraphFont"/>
-    <w:link w:val="Heading3"/>
+  <w:style w:type="character" w:customStyle="1" w:styleId="30">
+    <w:name w:val="Заглавие 3 Знак"/>
+    <w:basedOn w:val="a0"/>
+    <w:link w:val="3"/>
     <w:uiPriority w:val="9"/>
     <w:semiHidden/>
     <w:rsid w:val="00D0233A"/>
@@ -1061,10 +897,10 @@
       <w:szCs w:val="28"/>
     </w:rPr>
   </w:style>
-  <w:style w:type="character" w:customStyle="1" w:styleId="Heading4Char">
-    <w:name w:val="Heading 4 Char"/>
-    <w:basedOn w:val="DefaultParagraphFont"/>
-    <w:link w:val="Heading4"/>
+  <w:style w:type="character" w:customStyle="1" w:styleId="40">
+    <w:name w:val="Заглавие 4 Знак"/>
+    <w:basedOn w:val="a0"/>
+    <w:link w:val="4"/>
     <w:uiPriority w:val="9"/>
     <w:semiHidden/>
     <w:rsid w:val="00D0233A"/>
@@ -1075,10 +911,10 @@
       <w:color w:val="2F5496" w:themeColor="accent1" w:themeShade="BF"/>
     </w:rPr>
   </w:style>
-  <w:style w:type="character" w:customStyle="1" w:styleId="Heading5Char">
-    <w:name w:val="Heading 5 Char"/>
-    <w:basedOn w:val="DefaultParagraphFont"/>
-    <w:link w:val="Heading5"/>
+  <w:style w:type="character" w:customStyle="1" w:styleId="50">
+    <w:name w:val="Заглавие 5 Знак"/>
+    <w:basedOn w:val="a0"/>
+    <w:link w:val="5"/>
     <w:uiPriority w:val="9"/>
     <w:semiHidden/>
     <w:rsid w:val="00D0233A"/>
@@ -1087,10 +923,10 @@
       <w:color w:val="2F5496" w:themeColor="accent1" w:themeShade="BF"/>
     </w:rPr>
   </w:style>
-  <w:style w:type="character" w:customStyle="1" w:styleId="Heading6Char">
-    <w:name w:val="Heading 6 Char"/>
-    <w:basedOn w:val="DefaultParagraphFont"/>
-    <w:link w:val="Heading6"/>
+  <w:style w:type="character" w:customStyle="1" w:styleId="60">
+    <w:name w:val="Заглавие 6 Знак"/>
+    <w:basedOn w:val="a0"/>
+    <w:link w:val="6"/>
     <w:uiPriority w:val="9"/>
     <w:semiHidden/>
     <w:rsid w:val="00D0233A"/>
@@ -1101,10 +937,10 @@
       <w:color w:val="595959" w:themeColor="text1" w:themeTint="A6"/>
     </w:rPr>
   </w:style>
-  <w:style w:type="character" w:customStyle="1" w:styleId="Heading7Char">
-    <w:name w:val="Heading 7 Char"/>
-    <w:basedOn w:val="DefaultParagraphFont"/>
-    <w:link w:val="Heading7"/>
+  <w:style w:type="character" w:customStyle="1" w:styleId="70">
+    <w:name w:val="Заглавие 7 Знак"/>
+    <w:basedOn w:val="a0"/>
+    <w:link w:val="7"/>
     <w:uiPriority w:val="9"/>
     <w:semiHidden/>
     <w:rsid w:val="00D0233A"/>
@@ -1113,10 +949,10 @@
       <w:color w:val="595959" w:themeColor="text1" w:themeTint="A6"/>
     </w:rPr>
   </w:style>
-  <w:style w:type="character" w:customStyle="1" w:styleId="Heading8Char">
-    <w:name w:val="Heading 8 Char"/>
-    <w:basedOn w:val="DefaultParagraphFont"/>
-    <w:link w:val="Heading8"/>
+  <w:style w:type="character" w:customStyle="1" w:styleId="80">
+    <w:name w:val="Заглавие 8 Знак"/>
+    <w:basedOn w:val="a0"/>
+    <w:link w:val="8"/>
     <w:uiPriority w:val="9"/>
     <w:semiHidden/>
     <w:rsid w:val="00D0233A"/>
@@ -1127,10 +963,10 @@
       <w:color w:val="272727" w:themeColor="text1" w:themeTint="D8"/>
     </w:rPr>
   </w:style>
-  <w:style w:type="character" w:customStyle="1" w:styleId="Heading9Char">
-    <w:name w:val="Heading 9 Char"/>
-    <w:basedOn w:val="DefaultParagraphFont"/>
-    <w:link w:val="Heading9"/>
+  <w:style w:type="character" w:customStyle="1" w:styleId="90">
+    <w:name w:val="Заглавие 9 Знак"/>
+    <w:basedOn w:val="a0"/>
+    <w:link w:val="9"/>
     <w:uiPriority w:val="9"/>
     <w:semiHidden/>
     <w:rsid w:val="00D0233A"/>
@@ -1139,11 +975,11 @@
       <w:color w:val="272727" w:themeColor="text1" w:themeTint="D8"/>
     </w:rPr>
   </w:style>
-  <w:style w:type="paragraph" w:styleId="Title">
+  <w:style w:type="paragraph" w:styleId="a3">
     <w:name w:val="Title"/>
-    <w:basedOn w:val="Normal"/>
-    <w:next w:val="Normal"/>
-    <w:link w:val="TitleChar"/>
+    <w:basedOn w:val="a"/>
+    <w:next w:val="a"/>
+    <w:link w:val="a4"/>
     <w:uiPriority w:val="10"/>
     <w:qFormat/>
     <w:rsid w:val="00D0233A"/>
@@ -1159,10 +995,10 @@
       <w:szCs w:val="56"/>
     </w:rPr>
   </w:style>
-  <w:style w:type="character" w:customStyle="1" w:styleId="TitleChar">
-    <w:name w:val="Title Char"/>
-    <w:basedOn w:val="DefaultParagraphFont"/>
-    <w:link w:val="Title"/>
+  <w:style w:type="character" w:customStyle="1" w:styleId="a4">
+    <w:name w:val="Заглавие Знак"/>
+    <w:basedOn w:val="a0"/>
+    <w:link w:val="a3"/>
     <w:uiPriority w:val="10"/>
     <w:rsid w:val="00D0233A"/>
     <w:rPr>
@@ -1173,11 +1009,11 @@
       <w:szCs w:val="56"/>
     </w:rPr>
   </w:style>
-  <w:style w:type="paragraph" w:styleId="Subtitle">
+  <w:style w:type="paragraph" w:styleId="a5">
     <w:name w:val="Subtitle"/>
-    <w:basedOn w:val="Normal"/>
-    <w:next w:val="Normal"/>
-    <w:link w:val="SubtitleChar"/>
+    <w:basedOn w:val="a"/>
+    <w:next w:val="a"/>
+    <w:link w:val="a6"/>
     <w:uiPriority w:val="11"/>
     <w:qFormat/>
     <w:rsid w:val="00D0233A"/>
@@ -1194,10 +1030,10 @@
       <w:szCs w:val="28"/>
     </w:rPr>
   </w:style>
-  <w:style w:type="character" w:customStyle="1" w:styleId="SubtitleChar">
-    <w:name w:val="Subtitle Char"/>
-    <w:basedOn w:val="DefaultParagraphFont"/>
-    <w:link w:val="Subtitle"/>
+  <w:style w:type="character" w:customStyle="1" w:styleId="a6">
+    <w:name w:val="Подзаглавие Знак"/>
+    <w:basedOn w:val="a0"/>
+    <w:link w:val="a5"/>
     <w:uiPriority w:val="11"/>
     <w:rsid w:val="00D0233A"/>
     <w:rPr>
@@ -1208,11 +1044,11 @@
       <w:szCs w:val="28"/>
     </w:rPr>
   </w:style>
-  <w:style w:type="paragraph" w:styleId="Quote">
+  <w:style w:type="paragraph" w:styleId="a7">
     <w:name w:val="Quote"/>
-    <w:basedOn w:val="Normal"/>
-    <w:next w:val="Normal"/>
-    <w:link w:val="QuoteChar"/>
+    <w:basedOn w:val="a"/>
+    <w:next w:val="a"/>
+    <w:link w:val="a8"/>
     <w:uiPriority w:val="29"/>
     <w:qFormat/>
     <w:rsid w:val="00D0233A"/>
@@ -1226,10 +1062,10 @@
       <w:color w:val="404040" w:themeColor="text1" w:themeTint="BF"/>
     </w:rPr>
   </w:style>
-  <w:style w:type="character" w:customStyle="1" w:styleId="QuoteChar">
-    <w:name w:val="Quote Char"/>
-    <w:basedOn w:val="DefaultParagraphFont"/>
-    <w:link w:val="Quote"/>
+  <w:style w:type="character" w:customStyle="1" w:styleId="a8">
+    <w:name w:val="Цитат Знак"/>
+    <w:basedOn w:val="a0"/>
+    <w:link w:val="a7"/>
     <w:uiPriority w:val="29"/>
     <w:rsid w:val="00D0233A"/>
     <w:rPr>
@@ -1238,9 +1074,9 @@
       <w:color w:val="404040" w:themeColor="text1" w:themeTint="BF"/>
     </w:rPr>
   </w:style>
-  <w:style w:type="paragraph" w:styleId="ListParagraph">
+  <w:style w:type="paragraph" w:styleId="a9">
     <w:name w:val="List Paragraph"/>
-    <w:basedOn w:val="Normal"/>
+    <w:basedOn w:val="a"/>
     <w:uiPriority w:val="34"/>
     <w:qFormat/>
     <w:rsid w:val="00D0233A"/>
@@ -1249,9 +1085,9 @@
       <w:contextualSpacing/>
     </w:pPr>
   </w:style>
-  <w:style w:type="character" w:styleId="IntenseEmphasis">
+  <w:style w:type="character" w:styleId="aa">
     <w:name w:val="Intense Emphasis"/>
-    <w:basedOn w:val="DefaultParagraphFont"/>
+    <w:basedOn w:val="a0"/>
     <w:uiPriority w:val="21"/>
     <w:qFormat/>
     <w:rsid w:val="00D0233A"/>
@@ -1261,11 +1097,11 @@
       <w:color w:val="2F5496" w:themeColor="accent1" w:themeShade="BF"/>
     </w:rPr>
   </w:style>
-  <w:style w:type="paragraph" w:styleId="IntenseQuote">
+  <w:style w:type="paragraph" w:styleId="ab">
     <w:name w:val="Intense Quote"/>
-    <w:basedOn w:val="Normal"/>
-    <w:next w:val="Normal"/>
-    <w:link w:val="IntenseQuoteChar"/>
+    <w:basedOn w:val="a"/>
+    <w:next w:val="a"/>
+    <w:link w:val="ac"/>
     <w:uiPriority w:val="30"/>
     <w:qFormat/>
     <w:rsid w:val="00D0233A"/>
@@ -1284,10 +1120,10 @@
       <w:color w:val="2F5496" w:themeColor="accent1" w:themeShade="BF"/>
     </w:rPr>
   </w:style>
-  <w:style w:type="character" w:customStyle="1" w:styleId="IntenseQuoteChar">
-    <w:name w:val="Intense Quote Char"/>
-    <w:basedOn w:val="DefaultParagraphFont"/>
-    <w:link w:val="IntenseQuote"/>
+  <w:style w:type="character" w:customStyle="1" w:styleId="ac">
+    <w:name w:val="Интензивно цитиране Знак"/>
+    <w:basedOn w:val="a0"/>
+    <w:link w:val="ab"/>
     <w:uiPriority w:val="30"/>
     <w:rsid w:val="00D0233A"/>
     <w:rPr>
@@ -1296,9 +1132,9 @@
       <w:color w:val="2F5496" w:themeColor="accent1" w:themeShade="BF"/>
     </w:rPr>
   </w:style>
-  <w:style w:type="character" w:styleId="IntenseReference">
+  <w:style w:type="character" w:styleId="ad">
     <w:name w:val="Intense Reference"/>
-    <w:basedOn w:val="DefaultParagraphFont"/>
+    <w:basedOn w:val="a0"/>
     <w:uiPriority w:val="32"/>
     <w:qFormat/>
     <w:rsid w:val="00D0233A"/>
@@ -1310,9 +1146,9 @@
       <w:spacing w:val="5"/>
     </w:rPr>
   </w:style>
-  <w:style w:type="character" w:styleId="Hyperlink">
+  <w:style w:type="character" w:styleId="ae">
     <w:name w:val="Hyperlink"/>
-    <w:basedOn w:val="DefaultParagraphFont"/>
+    <w:basedOn w:val="a0"/>
     <w:uiPriority w:val="99"/>
     <w:unhideWhenUsed/>
     <w:rsid w:val="001B3574"/>
@@ -1321,9 +1157,9 @@
       <w:u w:val="single"/>
     </w:rPr>
   </w:style>
-  <w:style w:type="character" w:styleId="UnresolvedMention">
+  <w:style w:type="character" w:styleId="af">
     <w:name w:val="Unresolved Mention"/>
-    <w:basedOn w:val="DefaultParagraphFont"/>
+    <w:basedOn w:val="a0"/>
     <w:uiPriority w:val="99"/>
     <w:semiHidden/>
     <w:unhideWhenUsed/>
@@ -1331,6 +1167,18 @@
     <w:rPr>
       <w:color w:val="605E5C"/>
       <w:shd w:val="clear" w:color="auto" w:fill="E1DFDD"/>
+    </w:rPr>
+  </w:style>
+  <w:style w:type="character" w:styleId="af0">
+    <w:name w:val="FollowedHyperlink"/>
+    <w:basedOn w:val="a0"/>
+    <w:uiPriority w:val="99"/>
+    <w:semiHidden/>
+    <w:unhideWhenUsed/>
+    <w:rsid w:val="00471520"/>
+    <w:rPr>
+      <w:color w:val="954F72" w:themeColor="followedHyperlink"/>
+      <w:u w:val="single"/>
     </w:rPr>
   </w:style>
 </w:styles>

</xml_diff>